<commit_message>
parse webserver fine tuning and README updates
</commit_message>
<xml_diff>
--- a/specs/modules/Reader.docx
+++ b/specs/modules/Reader.docx
@@ -81,7 +81,7 @@
         <w:rPr>
           <w:b/>
         </w:rPr>
-        <w:t>4</w:t>
+        <w:t>22</w:t>
       </w:r>
       <w:r>
         <w:rPr>
@@ -584,6 +584,48 @@
     </w:p>
     <w:p>
       <w:pPr>
+        <w:rPr>
+          <w:color w:val="0070C0"/>
+        </w:rPr>
+      </w:pPr>
+      <w:proofErr w:type="gramStart"/>
+      <w:r>
+        <w:rPr>
+          <w:color w:val="0070C0"/>
+        </w:rPr>
+        <w:t>public</w:t>
+      </w:r>
+      <w:proofErr w:type="gramEnd"/>
+      <w:r>
+        <w:rPr>
+          <w:color w:val="0070C0"/>
+        </w:rPr>
+        <w:t xml:space="preserve"> Integer </w:t>
+      </w:r>
+      <w:proofErr w:type="spellStart"/>
+      <w:r>
+        <w:rPr>
+          <w:color w:val="0070C0"/>
+        </w:rPr>
+        <w:t>CurrLine</w:t>
+      </w:r>
+      <w:proofErr w:type="spellEnd"/>
+      <w:r>
+        <w:rPr>
+          <w:color w:val="0070C0"/>
+        </w:rPr>
+        <w:t>();</w:t>
+      </w:r>
+    </w:p>
+    <w:p>
+      <w:r>
+        <w:t>This getter method returns the line number of the current read line.</w:t>
+      </w:r>
+      <w:bookmarkStart w:id="0" w:name="_GoBack"/>
+      <w:bookmarkEnd w:id="0"/>
+    </w:p>
+    <w:p>
+      <w:pPr>
         <w:pStyle w:val="Heading2"/>
       </w:pPr>
       <w:r>
@@ -720,13 +762,7 @@
         <w:t xml:space="preserve">The method </w:t>
       </w:r>
       <w:r>
-        <w:t xml:space="preserve">closes the </w:t>
-      </w:r>
-      <w:r>
-        <w:t>input data file</w:t>
-      </w:r>
-      <w:r>
-        <w:t>, which had been previously opened.</w:t>
+        <w:t>closes the input data file, which had been previously opened.</w:t>
       </w:r>
       <w:r>
         <w:t xml:space="preserve"> </w:t>
@@ -830,6 +866,7 @@
     </w:p>
     <w:p>
       <w:r>
+        <w:lastRenderedPageBreak/>
         <w:br w:type="page"/>
       </w:r>
     </w:p>
@@ -994,11 +1031,6 @@
           <w:color w:val="0070C0"/>
         </w:rPr>
         <w:tab/>
-      </w:r>
-      <w:r>
-        <w:rPr>
-          <w:color w:val="0070C0"/>
-        </w:rPr>
         <w:t>= null;</w:t>
       </w:r>
       <w:r>
@@ -1011,13 +1043,7 @@
         <w:rPr>
           <w:color w:val="00B050"/>
         </w:rPr>
-        <w:t>// list o</w:t>
-      </w:r>
-      <w:r>
-        <w:rPr>
-          <w:color w:val="00B050"/>
-        </w:rPr>
-        <w:t>f lines read in from input file</w:t>
+        <w:t>// list of lines read in from input file</w:t>
       </w:r>
       <w:r>
         <w:rPr>
@@ -1474,57 +1500,21 @@
         <w:t xml:space="preserve"> derived class extend</w:t>
       </w:r>
       <w:r>
-        <w:t xml:space="preserve">s the base class “Reader”, </w:t>
-      </w:r>
-      <w:r>
-        <w:t>and implement the method for reading the input data file. They are implemented in the</w:t>
-      </w:r>
-      <w:r>
-        <w:t xml:space="preserve"> file</w:t>
-      </w:r>
-      <w:r>
-        <w:t xml:space="preserve"> Reader</w:t>
-      </w:r>
-      <w:r>
-        <w:t>Line</w:t>
-      </w:r>
-      <w:r>
-        <w:t>.java.</w:t>
+        <w:t>s the base class “Reader”, and implement the method for reading the input data file. They are implemented in the file ReaderLine.java.</w:t>
       </w:r>
       <w:r>
         <w:t xml:space="preserve"> </w:t>
       </w:r>
       <w:r>
-        <w:t xml:space="preserve">This extended class implements the methods and interfaces for reading the input data, when the </w:t>
-      </w:r>
-      <w:r>
-        <w:t xml:space="preserve">one line at a time is read from the file (storage) into memory.  </w:t>
-      </w:r>
-      <w:r>
-        <w:t xml:space="preserve">This method is typically used on </w:t>
-      </w:r>
-      <w:r>
-        <w:t>medium size</w:t>
-      </w:r>
-      <w:r>
-        <w:t xml:space="preserve"> </w:t>
+        <w:t xml:space="preserve">This extended class implements the methods and interfaces for reading the input data, when the one line at a time is read from the file (storage) into memory.  This method is typically used on medium size </w:t>
       </w:r>
       <w:proofErr w:type="gramStart"/>
       <w:r>
-        <w:t>files</w:t>
-      </w:r>
-      <w:r>
-        <w:t xml:space="preserve"> </w:t>
-      </w:r>
-      <w:r>
-        <w:t>,</w:t>
+        <w:t>files ,</w:t>
       </w:r>
       <w:proofErr w:type="gramEnd"/>
       <w:r>
-        <w:t xml:space="preserve"> </w:t>
-      </w:r>
-      <w:r>
-        <w:t>which trades off disk access for small footprint in memory.</w:t>
+        <w:t xml:space="preserve"> which trades off disk access for small footprint in memory.</w:t>
       </w:r>
     </w:p>
     <w:p>
@@ -1744,13 +1734,7 @@
         <w:rPr>
           <w:color w:val="000000" w:themeColor="text1"/>
         </w:rPr>
-        <w:t xml:space="preserve"> for buffered I/O reading in UTF-8 encoding. </w:t>
-      </w:r>
-      <w:r>
-        <w:rPr>
-          <w:color w:val="000000" w:themeColor="text1"/>
-        </w:rPr>
-        <w:t xml:space="preserve">If an error </w:t>
+        <w:t xml:space="preserve"> for buffered I/O reading in UTF-8 encoding. If an error </w:t>
       </w:r>
       <w:proofErr w:type="gramStart"/>
       <w:r>
@@ -1853,13 +1837,7 @@
         <w:rPr>
           <w:color w:val="0070C0"/>
         </w:rPr>
-        <w:t>()</w:t>
-      </w:r>
-      <w:r>
-        <w:rPr>
-          <w:color w:val="0070C0"/>
-        </w:rPr>
-        <w:t xml:space="preserve"> throws </w:t>
+        <w:t xml:space="preserve">() throws </w:t>
       </w:r>
       <w:proofErr w:type="spellStart"/>
       <w:r>
@@ -1972,28 +1950,13 @@
     </w:p>
     <w:p>
       <w:r>
-        <w:t>This derived class extends the base class “Reader”, and implement the method for reading the input data file. They are implemented in the file Reader</w:t>
-      </w:r>
-      <w:r>
-        <w:t>Mapped</w:t>
-      </w:r>
-      <w:r>
-        <w:t>.java.</w:t>
+        <w:t>This derived class extends the base class “Reader”, and implement the method for reading the input data file. They are implemented in the file ReaderMapped.java.</w:t>
       </w:r>
       <w:r>
         <w:t xml:space="preserve"> </w:t>
       </w:r>
       <w:r>
-        <w:t>This extended class implements the methods and interfaces for reading the input data,</w:t>
-      </w:r>
-      <w:r>
-        <w:t xml:space="preserve"> using a memory mapped file</w:t>
-      </w:r>
-      <w:r>
-        <w:t xml:space="preserve">.  </w:t>
-      </w:r>
-      <w:r>
-        <w:t xml:space="preserve">With a memory mapped file, the OS will load an initial portion of the file into memory.  The </w:t>
+        <w:t xml:space="preserve">This extended class implements the methods and interfaces for reading the input data, using a memory mapped file.  With a memory mapped file, the OS will load an initial portion of the file into memory.  The </w:t>
       </w:r>
       <w:proofErr w:type="gramStart"/>
       <w:r>
@@ -2001,16 +1964,7 @@
       </w:r>
       <w:proofErr w:type="gramEnd"/>
       <w:r>
-        <w:t xml:space="preserve"> the file as if it was entirely in memory. When a page fault occurs, the OS will map another section of the file into memory. The amount of memory that is mapped is determined by the OS. </w:t>
-      </w:r>
-      <w:r>
-        <w:t xml:space="preserve">This method is typically used on </w:t>
-      </w:r>
-      <w:r>
-        <w:t>large</w:t>
-      </w:r>
-      <w:r>
-        <w:t xml:space="preserve"> </w:t>
+        <w:t xml:space="preserve"> the file as if it was entirely in memory. When a page fault occurs, the OS will map another section of the file into memory. The amount of memory that is mapped is determined by the OS. This method is typically used on large </w:t>
       </w:r>
       <w:proofErr w:type="gramStart"/>
       <w:r>
@@ -2018,13 +1972,7 @@
       </w:r>
       <w:proofErr w:type="gramEnd"/>
       <w:r>
-        <w:t xml:space="preserve"> </w:t>
-      </w:r>
-      <w:r>
-        <w:t>which attempts to balance the footprint in memory and number of repetitive read accesses from storage</w:t>
-      </w:r>
-      <w:r>
-        <w:t>.</w:t>
+        <w:t xml:space="preserve"> which attempts to balance the footprint in memory and number of repetitive read accesses from storage.</w:t>
       </w:r>
     </w:p>
     <w:p>
@@ -2032,10 +1980,7 @@
         <w:pStyle w:val="Heading2"/>
       </w:pPr>
       <w:r>
-        <w:t>4</w:t>
-      </w:r>
-      <w:r>
-        <w:t>.1</w:t>
+        <w:t>4.1</w:t>
       </w:r>
       <w:r>
         <w:tab/>
@@ -2130,13 +2075,7 @@
         <w:rPr>
           <w:color w:val="00B050"/>
         </w:rPr>
-        <w:t>// curren</w:t>
-      </w:r>
-      <w:r>
-        <w:rPr>
-          <w:color w:val="00B050"/>
-        </w:rPr>
-        <w:t>t (read) position in input data</w:t>
+        <w:t>// current (read) position in input data</w:t>
       </w:r>
       <w:r>
         <w:rPr>
@@ -2188,13 +2127,7 @@
         <w:rPr>
           <w:color w:val="0070C0"/>
         </w:rPr>
-        <w:t xml:space="preserve"> = nul</w:t>
-      </w:r>
-      <w:r>
-        <w:rPr>
-          <w:color w:val="0070C0"/>
-        </w:rPr>
-        <w:t>l;</w:t>
+        <w:t xml:space="preserve"> = null;</w:t>
       </w:r>
       <w:r>
         <w:tab/>
@@ -2420,31 +2353,7 @@
         <w:rPr>
           <w:color w:val="000000" w:themeColor="text1"/>
         </w:rPr>
-        <w:t xml:space="preserve"> for reading in UTF-8 encoding</w:t>
-      </w:r>
-      <w:r>
-        <w:rPr>
-          <w:color w:val="000000" w:themeColor="text1"/>
-        </w:rPr>
-        <w:t xml:space="preserve">, and maps the file (initial portion) into the memory mapped buffer. </w:t>
-      </w:r>
-      <w:r>
-        <w:rPr>
-          <w:color w:val="000000" w:themeColor="text1"/>
-        </w:rPr>
-        <w:t>If an error occurs opening the file</w:t>
-      </w:r>
-      <w:r>
-        <w:rPr>
-          <w:color w:val="000000" w:themeColor="text1"/>
-        </w:rPr>
-        <w:t xml:space="preserve"> or mapping the file into memory</w:t>
-      </w:r>
-      <w:r>
-        <w:rPr>
-          <w:color w:val="000000" w:themeColor="text1"/>
-        </w:rPr>
-        <w:t xml:space="preserve">, a </w:t>
+        <w:t xml:space="preserve"> for reading in UTF-8 encoding, and maps the file (initial portion) into the memory mapped buffer. If an error occurs opening the file or mapping the file into memory, a </w:t>
       </w:r>
       <w:proofErr w:type="spellStart"/>
       <w:r>
@@ -2574,21 +2483,7 @@
         <w:rPr>
           <w:color w:val="000000" w:themeColor="text1"/>
         </w:rPr>
-        <w:t>he next line in the input file. Each line is read directly from</w:t>
-      </w:r>
-      <w:r>
-        <w:rPr>
-          <w:color w:val="000000" w:themeColor="text1"/>
-        </w:rPr>
-        <w:t xml:space="preserve"> the memory mapped buffer. If a page fault occurs, the OS will map in the next portion of the file. b</w:t>
-      </w:r>
-      <w:bookmarkStart w:id="0" w:name="_GoBack"/>
-      <w:bookmarkEnd w:id="0"/>
-      <w:r>
-        <w:rPr>
-          <w:color w:val="000000" w:themeColor="text1"/>
-        </w:rPr>
-        <w:t xml:space="preserve">Blank lines in the file are skipped. </w:t>
+        <w:t xml:space="preserve">he next line in the input file. Each line is read directly from the memory mapped buffer. If a page fault occurs, the OS will map in the next portion of the file. bBlank lines in the file are skipped. </w:t>
       </w:r>
       <w:r>
         <w:rPr>

</xml_diff>